<commit_message>
Update fichero Memoria Ejecución
up
</commit_message>
<xml_diff>
--- a/Documentacion/T8_Memoria_Monolopoly_GrupoA_EjecuciónYControl.docx
+++ b/Documentacion/T8_Memoria_Monolopoly_GrupoA_EjecuciónYControl.docx
@@ -5940,8 +5940,8 @@
         </w:rPr>
       </w:pPr>
       <w:bookmarkStart w:id="2" w:name="_Toc9676938"/>
-      <w:bookmarkStart w:id="3" w:name="_Toc3113702"/>
-      <w:bookmarkStart w:id="4" w:name="_Toc38725022"/>
+      <w:bookmarkStart w:id="3" w:name="_Toc38725022"/>
+      <w:bookmarkStart w:id="4" w:name="_Toc3113702"/>
       <w:r>
         <w:rPr>
           <w:rFonts w:asciiTheme="minorHAnsi" w:hAnsiTheme="minorHAnsi" w:cstheme="minorHAnsi"/>
@@ -5950,7 +5950,7 @@
         <w:t>Control de documentación</w:t>
       </w:r>
       <w:bookmarkEnd w:id="2"/>
-      <w:bookmarkEnd w:id="4"/>
+      <w:bookmarkEnd w:id="3"/>
     </w:p>
     <w:p/>
     <w:tbl>
@@ -7874,9 +7874,7 @@
         </w:numPr>
       </w:pPr>
       <w:bookmarkStart w:id="7" w:name="_Toc38725024"/>
-      <w:bookmarkStart w:id="8" w:name="_GoBack"/>
-      <w:bookmarkEnd w:id="3"/>
-      <w:bookmarkEnd w:id="8"/>
+      <w:bookmarkEnd w:id="4"/>
       <w:r>
         <w:lastRenderedPageBreak/>
         <w:t>Fase de ejecución del proyecto</w:t>
@@ -7987,11 +7985,11 @@
           <w:numId w:val="1"/>
         </w:numPr>
       </w:pPr>
-      <w:bookmarkStart w:id="9" w:name="_Toc38725025"/>
+      <w:bookmarkStart w:id="8" w:name="_Toc38725025"/>
       <w:r>
         <w:t>Definición del modelo de desarrollo</w:t>
       </w:r>
-      <w:bookmarkEnd w:id="9"/>
+      <w:bookmarkEnd w:id="8"/>
     </w:p>
     <w:p/>
     <w:p>
@@ -8236,11 +8234,11 @@
           <w:numId w:val="1"/>
         </w:numPr>
       </w:pPr>
-      <w:bookmarkStart w:id="10" w:name="_Toc38725026"/>
+      <w:bookmarkStart w:id="9" w:name="_Toc38725026"/>
       <w:r>
         <w:t>Definición del entorno de trabajo</w:t>
       </w:r>
-      <w:bookmarkEnd w:id="10"/>
+      <w:bookmarkEnd w:id="9"/>
     </w:p>
     <w:p/>
     <w:p>
@@ -8560,12 +8558,12 @@
           <w:numId w:val="1"/>
         </w:numPr>
       </w:pPr>
-      <w:bookmarkStart w:id="11" w:name="_Toc38725027"/>
+      <w:bookmarkStart w:id="10" w:name="_Toc38725027"/>
       <w:r>
         <w:lastRenderedPageBreak/>
         <w:t>Análisis de requisitos</w:t>
       </w:r>
-      <w:bookmarkEnd w:id="11"/>
+      <w:bookmarkEnd w:id="10"/>
     </w:p>
     <w:p/>
     <w:p>
@@ -19884,7 +19882,7 @@
           <w:numId w:val="1"/>
         </w:numPr>
       </w:pPr>
-      <w:bookmarkStart w:id="12" w:name="_Toc38725028"/>
+      <w:bookmarkStart w:id="11" w:name="_Toc38725028"/>
       <w:r>
         <w:lastRenderedPageBreak/>
         <w:t xml:space="preserve">Control de </w:t>
@@ -19892,7 +19890,7 @@
       <w:r>
         <w:t>bugs</w:t>
       </w:r>
-      <w:bookmarkEnd w:id="12"/>
+      <w:bookmarkEnd w:id="11"/>
     </w:p>
     <w:p>
       <w:r>
@@ -20291,11 +20289,11 @@
           <w:numId w:val="1"/>
         </w:numPr>
       </w:pPr>
-      <w:bookmarkStart w:id="13" w:name="_Toc38725029"/>
+      <w:bookmarkStart w:id="12" w:name="_Toc38725029"/>
       <w:r>
         <w:t>Diagrama de clases</w:t>
       </w:r>
-      <w:bookmarkEnd w:id="13"/>
+      <w:bookmarkEnd w:id="12"/>
     </w:p>
     <w:p/>
     <w:p>
@@ -20440,11 +20438,11 @@
           <w:numId w:val="1"/>
         </w:numPr>
       </w:pPr>
-      <w:bookmarkStart w:id="14" w:name="_Toc38725030"/>
+      <w:bookmarkStart w:id="13" w:name="_Toc38725030"/>
       <w:r>
         <w:t>Diagrama de componentes</w:t>
       </w:r>
-      <w:bookmarkEnd w:id="14"/>
+      <w:bookmarkEnd w:id="13"/>
     </w:p>
     <w:p>
       <w:pPr>
@@ -20523,11 +20521,11 @@
           <w:numId w:val="1"/>
         </w:numPr>
       </w:pPr>
-      <w:bookmarkStart w:id="15" w:name="_Toc38725031"/>
+      <w:bookmarkStart w:id="14" w:name="_Toc38725031"/>
       <w:r>
         <w:t>Implementación del UML</w:t>
       </w:r>
-      <w:bookmarkEnd w:id="15"/>
+      <w:bookmarkEnd w:id="14"/>
     </w:p>
     <w:p>
       <w:pPr>
@@ -20652,22 +20650,31 @@
     </w:p>
     <w:p>
       <w:pPr>
+        <w:jc w:val="both"/>
+        <w:rPr>
+          <w:rFonts w:eastAsia="Times New Roman" w:cstheme="minorHAnsi"/>
+          <w:color w:val="333333"/>
+        </w:rPr>
+      </w:pPr>
+    </w:p>
+    <w:p>
+      <w:pPr>
         <w:pStyle w:val="Ttulo1"/>
         <w:numPr>
           <w:ilvl w:val="2"/>
           <w:numId w:val="1"/>
         </w:numPr>
       </w:pPr>
-      <w:bookmarkStart w:id="16" w:name="_Toc38725032"/>
-      <w:r>
+      <w:bookmarkStart w:id="15" w:name="_Toc38725032"/>
+      <w:r>
+        <w:lastRenderedPageBreak/>
         <w:t>Clase Jugador</w:t>
       </w:r>
-      <w:bookmarkEnd w:id="16"/>
+      <w:bookmarkEnd w:id="15"/>
     </w:p>
     <w:p/>
     <w:p>
       <w:r>
-        <w:lastRenderedPageBreak/>
         <w:t>La clase jugador, es la clase que representa un jugador con sus atributos y sus métodos. Es una clase genérica por lo que hará de superclase de dos subclases más especializadas.</w:t>
       </w:r>
     </w:p>
@@ -21116,28 +21123,58 @@
           <w:numId w:val="1"/>
         </w:numPr>
       </w:pPr>
-      <w:bookmarkStart w:id="17" w:name="_Toc38725033"/>
-      <w:r>
+      <w:bookmarkStart w:id="16" w:name="_Toc38725033"/>
+      <w:r>
+        <w:lastRenderedPageBreak/>
         <w:t>Clase Humano</w:t>
       </w:r>
-      <w:bookmarkEnd w:id="17"/>
+      <w:bookmarkEnd w:id="16"/>
     </w:p>
     <w:p/>
     <w:p>
       <w:r>
-        <w:lastRenderedPageBreak/>
         <w:t>La clase humano extiende de jugador, ya que un humano sería un jugador y otro podría ser, por ejemplo, la IA, que, en este caso está fuera del alcance del proyecto.</w:t>
       </w:r>
     </w:p>
     <w:p>
       <w:r>
-        <w:rPr>
-          <w:highlight w:val="yellow"/>
-        </w:rPr>
-        <w:t>*AÑADIR tabla de diagrama de clases</w:t>
+        <w:drawing>
+          <wp:inline distT="0" distB="0" distL="0" distR="0" wp14:anchorId="27E37B06" wp14:editId="5CF35A69">
+            <wp:extent cx="4363059" cy="1038370"/>
+            <wp:effectExtent l="0" t="0" r="0" b="9525"/>
+            <wp:docPr id="6" name="Imagen 6"/>
+            <wp:cNvGraphicFramePr>
+              <a:graphicFrameLocks xmlns:a="http://schemas.openxmlformats.org/drawingml/2006/main" noChangeAspect="1"/>
+            </wp:cNvGraphicFramePr>
+            <a:graphic xmlns:a="http://schemas.openxmlformats.org/drawingml/2006/main">
+              <a:graphicData uri="http://schemas.openxmlformats.org/drawingml/2006/picture">
+                <pic:pic xmlns:pic="http://schemas.openxmlformats.org/drawingml/2006/picture">
+                  <pic:nvPicPr>
+                    <pic:cNvPr id="1" name=""/>
+                    <pic:cNvPicPr/>
+                  </pic:nvPicPr>
+                  <pic:blipFill>
+                    <a:blip r:embed="rId18"/>
+                    <a:stretch>
+                      <a:fillRect/>
+                    </a:stretch>
+                  </pic:blipFill>
+                  <pic:spPr>
+                    <a:xfrm>
+                      <a:off x="0" y="0"/>
+                      <a:ext cx="4363059" cy="1038370"/>
+                    </a:xfrm>
+                    <a:prstGeom prst="rect">
+                      <a:avLst/>
+                    </a:prstGeom>
+                  </pic:spPr>
+                </pic:pic>
+              </a:graphicData>
+            </a:graphic>
+          </wp:inline>
+        </w:drawing>
       </w:r>
     </w:p>
-    <w:p/>
     <w:p>
       <w:pPr>
         <w:jc w:val="both"/>
@@ -21185,24 +21222,55 @@
           <w:numId w:val="1"/>
         </w:numPr>
       </w:pPr>
-      <w:bookmarkStart w:id="18" w:name="_Toc38725034"/>
+      <w:bookmarkStart w:id="17" w:name="_Toc38725034"/>
       <w:r>
         <w:t>Clase Dado</w:t>
       </w:r>
-      <w:bookmarkEnd w:id="18"/>
+      <w:bookmarkEnd w:id="17"/>
     </w:p>
     <w:p/>
     <w:p>
       <w:r>
-        <w:rPr>
-          <w:highlight w:val="yellow"/>
-        </w:rPr>
-        <w:t>*AÑADIR tabla de diagrama de clases</w:t>
+        <w:t>La clase dado está enfocada al uso de dicha funcionalidad, tirar el dato.</w:t>
       </w:r>
     </w:p>
     <w:p>
       <w:r>
-        <w:t>La clase dado está enfocada al uso de dicha funcionalidad, tirar el dato.</w:t>
+        <w:drawing>
+          <wp:inline distT="0" distB="0" distL="0" distR="0" wp14:anchorId="7BC1CC29" wp14:editId="54C233E9">
+            <wp:extent cx="1762371" cy="1257475"/>
+            <wp:effectExtent l="0" t="0" r="9525" b="0"/>
+            <wp:docPr id="3" name="Imagen 3"/>
+            <wp:cNvGraphicFramePr>
+              <a:graphicFrameLocks xmlns:a="http://schemas.openxmlformats.org/drawingml/2006/main" noChangeAspect="1"/>
+            </wp:cNvGraphicFramePr>
+            <a:graphic xmlns:a="http://schemas.openxmlformats.org/drawingml/2006/main">
+              <a:graphicData uri="http://schemas.openxmlformats.org/drawingml/2006/picture">
+                <pic:pic xmlns:pic="http://schemas.openxmlformats.org/drawingml/2006/picture">
+                  <pic:nvPicPr>
+                    <pic:cNvPr id="1" name=""/>
+                    <pic:cNvPicPr/>
+                  </pic:nvPicPr>
+                  <pic:blipFill>
+                    <a:blip r:embed="rId19"/>
+                    <a:stretch>
+                      <a:fillRect/>
+                    </a:stretch>
+                  </pic:blipFill>
+                  <pic:spPr>
+                    <a:xfrm>
+                      <a:off x="0" y="0"/>
+                      <a:ext cx="1762371" cy="1257475"/>
+                    </a:xfrm>
+                    <a:prstGeom prst="rect">
+                      <a:avLst/>
+                    </a:prstGeom>
+                  </pic:spPr>
+                </pic:pic>
+              </a:graphicData>
+            </a:graphic>
+          </wp:inline>
+        </w:drawing>
       </w:r>
     </w:p>
     <w:p>
@@ -21313,7 +21381,11 @@
         <w:t>Devuelve un número aleatorio que será usado para establecer el valor de la tirada del dado</w:t>
       </w:r>
     </w:p>
-    <w:p/>
+    <w:p>
+      <w:r>
+        <w:br w:type="page"/>
+      </w:r>
+    </w:p>
     <w:p>
       <w:pPr>
         <w:pStyle w:val="Ttulo1"/>
@@ -21322,34 +21394,64 @@
           <w:numId w:val="1"/>
         </w:numPr>
       </w:pPr>
-      <w:bookmarkStart w:id="19" w:name="_Toc38725035"/>
-      <w:r>
+      <w:bookmarkStart w:id="18" w:name="_Toc38725035"/>
+      <w:r>
+        <w:lastRenderedPageBreak/>
         <w:t xml:space="preserve">Clase </w:t>
       </w:r>
       <w:proofErr w:type="spellStart"/>
       <w:r>
         <w:t>DatosPartida</w:t>
       </w:r>
-      <w:bookmarkEnd w:id="19"/>
+      <w:bookmarkEnd w:id="18"/>
       <w:proofErr w:type="spellEnd"/>
     </w:p>
     <w:p/>
     <w:p>
       <w:r>
-        <w:rPr>
-          <w:highlight w:val="yellow"/>
-        </w:rPr>
-        <w:t>*AÑADIR tabla de diagrama de clases</w:t>
+        <w:t>La clase dado está enfocada a establecer y obtener los datos actuales de la partida</w:t>
       </w:r>
     </w:p>
     <w:p>
       <w:r>
-        <w:t xml:space="preserve">La clase dado está enfocada </w:t>
-      </w:r>
-      <w:r>
-        <w:t>a establecer y obtener los datos actuales de la partida</w:t>
+        <w:drawing>
+          <wp:inline distT="0" distB="0" distL="0" distR="0" wp14:anchorId="7C965188" wp14:editId="2DC2DB59">
+            <wp:extent cx="4096322" cy="2638793"/>
+            <wp:effectExtent l="0" t="0" r="0" b="9525"/>
+            <wp:docPr id="2" name="Imagen 2"/>
+            <wp:cNvGraphicFramePr>
+              <a:graphicFrameLocks xmlns:a="http://schemas.openxmlformats.org/drawingml/2006/main" noChangeAspect="1"/>
+            </wp:cNvGraphicFramePr>
+            <a:graphic xmlns:a="http://schemas.openxmlformats.org/drawingml/2006/main">
+              <a:graphicData uri="http://schemas.openxmlformats.org/drawingml/2006/picture">
+                <pic:pic xmlns:pic="http://schemas.openxmlformats.org/drawingml/2006/picture">
+                  <pic:nvPicPr>
+                    <pic:cNvPr id="1" name=""/>
+                    <pic:cNvPicPr/>
+                  </pic:nvPicPr>
+                  <pic:blipFill>
+                    <a:blip r:embed="rId20"/>
+                    <a:stretch>
+                      <a:fillRect/>
+                    </a:stretch>
+                  </pic:blipFill>
+                  <pic:spPr>
+                    <a:xfrm>
+                      <a:off x="0" y="0"/>
+                      <a:ext cx="4096322" cy="2638793"/>
+                    </a:xfrm>
+                    <a:prstGeom prst="rect">
+                      <a:avLst/>
+                    </a:prstGeom>
+                  </pic:spPr>
+                </pic:pic>
+              </a:graphicData>
+            </a:graphic>
+          </wp:inline>
+        </w:drawing>
       </w:r>
     </w:p>
+    <w:p/>
     <w:p>
       <w:pPr>
         <w:jc w:val="both"/>
@@ -21378,7 +21480,13 @@
         <w:rPr>
           <w:b/>
         </w:rPr>
-        <w:t xml:space="preserve">Generador </w:t>
+        <w:t>turno</w:t>
+      </w:r>
+      <w:r>
+        <w:rPr>
+          <w:b/>
+        </w:rPr>
+        <w:t xml:space="preserve"> </w:t>
       </w:r>
       <w:r>
         <w:t>(</w:t>
@@ -21395,43 +21503,13 @@
         <w:rPr>
           <w:b/>
         </w:rPr>
-        <w:t xml:space="preserve"> Número aleatorio. </w:t>
-      </w:r>
-      <w:r>
-        <w:t xml:space="preserve">Utiliza la función </w:t>
-      </w:r>
-      <w:proofErr w:type="spellStart"/>
-      <w:proofErr w:type="gramStart"/>
-      <w:r>
-        <w:t>random</w:t>
-      </w:r>
-      <w:proofErr w:type="spellEnd"/>
-      <w:r>
-        <w:t>(</w:t>
-      </w:r>
-      <w:proofErr w:type="gramEnd"/>
-      <w:r>
-        <w:t xml:space="preserve">). Necesario importar </w:t>
-      </w:r>
-      <w:proofErr w:type="spellStart"/>
-      <w:r>
-        <w:t>java.util.random</w:t>
-      </w:r>
-      <w:proofErr w:type="spellEnd"/>
-    </w:p>
-    <w:p>
-      <w:pPr>
-        <w:jc w:val="both"/>
-      </w:pPr>
-      <w:r>
-        <w:rPr>
-          <w:b/>
-          <w:u w:val="single"/>
-        </w:rPr>
-        <w:t>Métodos</w:t>
-      </w:r>
-      <w:r>
-        <w:t>:</w:t>
+        <w:t xml:space="preserve"> </w:t>
+      </w:r>
+      <w:r>
+        <w:t>Turno del jugador</w:t>
+      </w:r>
+      <w:r>
+        <w:t xml:space="preserve"> en valor numérico</w:t>
       </w:r>
     </w:p>
     <w:p>
@@ -21443,20 +21521,252 @@
         </w:numPr>
         <w:jc w:val="both"/>
       </w:pPr>
+      <w:r>
+        <w:rPr>
+          <w:b/>
+        </w:rPr>
+        <w:t xml:space="preserve">casillas </w:t>
+      </w:r>
+      <w:r>
+        <w:t>(</w:t>
+      </w:r>
       <w:proofErr w:type="spellStart"/>
       <w:r>
+        <w:t>ArrayList</w:t>
+      </w:r>
+      <w:proofErr w:type="spellEnd"/>
+      <w:r>
+        <w:t xml:space="preserve"> de Casilla</w:t>
+      </w:r>
+      <w:r>
         <w:rPr>
           <w:b/>
         </w:rPr>
-        <w:t>tirarDado</w:t>
+        <w:t xml:space="preserve">): </w:t>
+      </w:r>
+      <w:proofErr w:type="spellStart"/>
+      <w:r>
+        <w:t>Array</w:t>
       </w:r>
       <w:proofErr w:type="spellEnd"/>
       <w:r>
-        <w:t>: Devuelve un número aleatorio que será usado para establecer el valor de la tirada del dado</w:t>
+        <w:t xml:space="preserve"> de la clase casilla que contiene información de las susodichas</w:t>
       </w:r>
     </w:p>
-    <w:p/>
-    <w:p/>
+    <w:p>
+      <w:pPr>
+        <w:pStyle w:val="Prrafodelista"/>
+        <w:numPr>
+          <w:ilvl w:val="0"/>
+          <w:numId w:val="9"/>
+        </w:numPr>
+        <w:jc w:val="both"/>
+      </w:pPr>
+      <w:r>
+        <w:rPr>
+          <w:b/>
+        </w:rPr>
+        <w:t xml:space="preserve">jugador </w:t>
+      </w:r>
+      <w:r>
+        <w:t>(lista de jugadores):</w:t>
+      </w:r>
+      <w:r>
+        <w:t xml:space="preserve"> contiene una lista de clases jugadores con todos los jugadores disponibles.</w:t>
+      </w:r>
+    </w:p>
+    <w:p>
+      <w:pPr>
+        <w:jc w:val="both"/>
+      </w:pPr>
+      <w:r>
+        <w:rPr>
+          <w:b/>
+          <w:u w:val="single"/>
+        </w:rPr>
+        <w:t>Métodos</w:t>
+      </w:r>
+      <w:r>
+        <w:t>:</w:t>
+      </w:r>
+    </w:p>
+    <w:p>
+      <w:pPr>
+        <w:pStyle w:val="Prrafodelista"/>
+        <w:numPr>
+          <w:ilvl w:val="0"/>
+          <w:numId w:val="9"/>
+        </w:numPr>
+        <w:jc w:val="both"/>
+      </w:pPr>
+      <w:proofErr w:type="spellStart"/>
+      <w:r>
+        <w:rPr>
+          <w:b/>
+        </w:rPr>
+        <w:t>DatosPartida</w:t>
+      </w:r>
+      <w:proofErr w:type="spellEnd"/>
+      <w:r>
+        <w:t>: Constructor de la clase el cual recibe el turno, jugadores y casillas</w:t>
+      </w:r>
+    </w:p>
+    <w:p>
+      <w:pPr>
+        <w:pStyle w:val="Prrafodelista"/>
+        <w:numPr>
+          <w:ilvl w:val="0"/>
+          <w:numId w:val="9"/>
+        </w:numPr>
+        <w:jc w:val="both"/>
+      </w:pPr>
+      <w:proofErr w:type="spellStart"/>
+      <w:r>
+        <w:rPr>
+          <w:b/>
+        </w:rPr>
+        <w:t>getCasillas</w:t>
+      </w:r>
+      <w:proofErr w:type="spellEnd"/>
+      <w:r>
+        <w:t>:</w:t>
+      </w:r>
+      <w:r>
+        <w:t xml:space="preserve"> Obtiene la </w:t>
+      </w:r>
+      <w:proofErr w:type="spellStart"/>
+      <w:r>
+        <w:t>array</w:t>
+      </w:r>
+      <w:proofErr w:type="spellEnd"/>
+      <w:r>
+        <w:t xml:space="preserve"> de casillas con la información de cada una de ellas</w:t>
+      </w:r>
+    </w:p>
+    <w:p>
+      <w:pPr>
+        <w:pStyle w:val="Prrafodelista"/>
+        <w:numPr>
+          <w:ilvl w:val="0"/>
+          <w:numId w:val="9"/>
+        </w:numPr>
+        <w:jc w:val="both"/>
+      </w:pPr>
+      <w:proofErr w:type="spellStart"/>
+      <w:r>
+        <w:rPr>
+          <w:b/>
+        </w:rPr>
+        <w:t>setCasillas</w:t>
+      </w:r>
+      <w:proofErr w:type="spellEnd"/>
+      <w:r>
+        <w:t>:</w:t>
+      </w:r>
+      <w:r>
+        <w:t xml:space="preserve"> Asigna</w:t>
+      </w:r>
+      <w:r>
+        <w:rPr>
+          <w:b/>
+        </w:rPr>
+        <w:t xml:space="preserve"> </w:t>
+      </w:r>
+      <w:r>
+        <w:t xml:space="preserve">una nueva </w:t>
+      </w:r>
+      <w:proofErr w:type="spellStart"/>
+      <w:r>
+        <w:t>array</w:t>
+      </w:r>
+      <w:proofErr w:type="spellEnd"/>
+      <w:r>
+        <w:t xml:space="preserve"> de casillas con información de cada una de ellas</w:t>
+      </w:r>
+    </w:p>
+    <w:p>
+      <w:pPr>
+        <w:pStyle w:val="Prrafodelista"/>
+        <w:numPr>
+          <w:ilvl w:val="0"/>
+          <w:numId w:val="9"/>
+        </w:numPr>
+        <w:jc w:val="both"/>
+      </w:pPr>
+      <w:proofErr w:type="spellStart"/>
+      <w:r>
+        <w:rPr>
+          <w:b/>
+        </w:rPr>
+        <w:t>getJugadores</w:t>
+      </w:r>
+      <w:proofErr w:type="spellEnd"/>
+      <w:r>
+        <w:t>:</w:t>
+      </w:r>
+      <w:r>
+        <w:rPr>
+          <w:b/>
+        </w:rPr>
+        <w:t xml:space="preserve"> </w:t>
+      </w:r>
+      <w:r>
+        <w:t>Obtener lista de jugadores activo</w:t>
+      </w:r>
+    </w:p>
+    <w:p>
+      <w:pPr>
+        <w:pStyle w:val="Prrafodelista"/>
+        <w:numPr>
+          <w:ilvl w:val="0"/>
+          <w:numId w:val="9"/>
+        </w:numPr>
+        <w:jc w:val="both"/>
+      </w:pPr>
+      <w:proofErr w:type="spellStart"/>
+      <w:r>
+        <w:rPr>
+          <w:b/>
+        </w:rPr>
+        <w:t>getTurno</w:t>
+      </w:r>
+      <w:proofErr w:type="spellEnd"/>
+      <w:r>
+        <w:t>:</w:t>
+      </w:r>
+      <w:r>
+        <w:t xml:space="preserve"> Obtener la variable turno</w:t>
+      </w:r>
+    </w:p>
+    <w:p>
+      <w:pPr>
+        <w:pStyle w:val="Prrafodelista"/>
+        <w:numPr>
+          <w:ilvl w:val="0"/>
+          <w:numId w:val="9"/>
+        </w:numPr>
+        <w:jc w:val="both"/>
+      </w:pPr>
+      <w:proofErr w:type="spellStart"/>
+      <w:r>
+        <w:rPr>
+          <w:b/>
+        </w:rPr>
+        <w:t>setTurno</w:t>
+      </w:r>
+      <w:proofErr w:type="spellEnd"/>
+      <w:r>
+        <w:t>:</w:t>
+      </w:r>
+      <w:r>
+        <w:t xml:space="preserve"> Asignar nuevo turno a la variable</w:t>
+      </w:r>
+    </w:p>
+    <w:p>
+      <w:r>
+        <w:br w:type="page"/>
+      </w:r>
+    </w:p>
     <w:p>
       <w:pPr>
         <w:pStyle w:val="Ttulo1"/>
@@ -21465,11 +21775,14 @@
           <w:numId w:val="1"/>
         </w:numPr>
       </w:pPr>
-      <w:bookmarkStart w:id="20" w:name="_Toc38725036"/>
-      <w:r>
+      <w:bookmarkStart w:id="19" w:name="_Toc38725036"/>
+      <w:bookmarkStart w:id="20" w:name="_GoBack"/>
+      <w:bookmarkEnd w:id="20"/>
+      <w:r>
+        <w:lastRenderedPageBreak/>
         <w:t>Control de versiones</w:t>
       </w:r>
-      <w:bookmarkEnd w:id="20"/>
+      <w:bookmarkEnd w:id="19"/>
     </w:p>
     <w:p/>
     <w:p>
@@ -21485,7 +21798,6 @@
           <w:rFonts w:eastAsia="Times New Roman" w:cstheme="minorHAnsi"/>
           <w:color w:val="333333"/>
         </w:rPr>
-        <w:lastRenderedPageBreak/>
         <w:t xml:space="preserve">Como hemos comentado en el apartado 4.11 (Definición del entorno de trabajo), el control de versiones y trabajo conjunto se realizará con el entorno VCS </w:t>
       </w:r>
       <w:proofErr w:type="spellStart"/>
@@ -21554,7 +21866,7 @@
                     </pic:cNvPicPr>
                   </pic:nvPicPr>
                   <pic:blipFill>
-                    <a:blip r:embed="rId18">
+                    <a:blip r:embed="rId21">
                       <a:extLst>
                         <a:ext uri="{28A0092B-C50C-407E-A947-70E740481C1C}">
                           <a14:useLocalDpi xmlns:a14="http://schemas.microsoft.com/office/drawing/2010/main" val="0"/>
@@ -21732,7 +22044,7 @@
           <w:color w:val="333333"/>
         </w:rPr>
       </w:pPr>
-      <w:hyperlink r:id="rId19" w:history="1">
+      <w:hyperlink r:id="rId22" w:history="1">
         <w:r>
           <w:rPr>
             <w:rStyle w:val="Hipervnculo"/>
@@ -21751,9 +22063,11 @@
         </w:rPr>
       </w:pPr>
     </w:p>
-    <w:p/>
-    <w:p/>
-    <w:p/>
+    <w:p>
+      <w:r>
+        <w:br w:type="page"/>
+      </w:r>
+    </w:p>
     <w:p>
       <w:pPr>
         <w:pStyle w:val="Ttulo1"/>
@@ -21764,6 +22078,7 @@
       </w:pPr>
       <w:bookmarkStart w:id="21" w:name="_Toc38725037"/>
       <w:r>
+        <w:lastRenderedPageBreak/>
         <w:t>Fase de control del proyecto</w:t>
       </w:r>
       <w:bookmarkEnd w:id="21"/>
@@ -21782,7 +22097,6 @@
           <w:rFonts w:eastAsia="Times New Roman" w:cstheme="minorHAnsi"/>
           <w:color w:val="333333"/>
         </w:rPr>
-        <w:lastRenderedPageBreak/>
         <w:t>En es</w:t>
       </w:r>
       <w:r>
@@ -21852,7 +22166,7 @@
                     <pic:cNvPicPr/>
                   </pic:nvPicPr>
                   <pic:blipFill>
-                    <a:blip r:embed="rId20"/>
+                    <a:blip r:embed="rId23"/>
                     <a:stretch>
                       <a:fillRect/>
                     </a:stretch>
@@ -21931,7 +22245,7 @@
                     </pic:cNvPicPr>
                   </pic:nvPicPr>
                   <pic:blipFill>
-                    <a:blip r:embed="rId21" cstate="print">
+                    <a:blip r:embed="rId24" cstate="print">
                       <a:extLst>
                         <a:ext uri="{28A0092B-C50C-407E-A947-70E740481C1C}">
                           <a14:useLocalDpi xmlns:a14="http://schemas.microsoft.com/office/drawing/2010/main" val="0"/>
@@ -22026,6 +22340,7 @@
       </w:pPr>
       <w:bookmarkStart w:id="22" w:name="_Toc38725038"/>
       <w:r>
+        <w:lastRenderedPageBreak/>
         <w:t>Responsabilidades relacionadas con la calidad</w:t>
       </w:r>
       <w:bookmarkEnd w:id="22"/>
@@ -22051,7 +22366,6 @@
           <w:rFonts w:eastAsia="Times New Roman" w:cstheme="minorHAnsi"/>
           <w:color w:val="333333"/>
         </w:rPr>
-        <w:lastRenderedPageBreak/>
         <w:t xml:space="preserve">Si bien la calidad de cualquier producto de software depende de todas las personas involucradas durante el proceso de creación del mismo, la mayor responsabilidad sobre la calidad final del producto debería ser garantizada por un profesional del software </w:t>
       </w:r>
       <w:proofErr w:type="spellStart"/>
@@ -22389,6 +22703,7 @@
       </w:pPr>
       <w:bookmarkStart w:id="23" w:name="_Toc38725039"/>
       <w:r>
+        <w:lastRenderedPageBreak/>
         <w:t>Procesos de calidad en el proyecto</w:t>
       </w:r>
       <w:bookmarkEnd w:id="23"/>
@@ -22425,9 +22740,9 @@
               </w:rPr>
               <w:object w:dxaOrig="5592" w:dyaOrig="1368" w14:anchorId="674DDDDC">
                 <v:shape id="_x0000_i1026" type="#_x0000_t75" alt="" style="width:239.35pt;height:58.55pt;mso-width-percent:0;mso-height-percent:0;mso-width-percent:0;mso-height-percent:0" o:ole="">
-                  <v:imagedata r:id="rId22" o:title=""/>
+                  <v:imagedata r:id="rId25" o:title=""/>
                 </v:shape>
-                <o:OLEObject Type="Embed" ProgID="PBrush" ShapeID="_x0000_i1026" DrawAspect="Content" ObjectID="_1649337808" r:id="rId23"/>
+                <o:OLEObject Type="Embed" ProgID="PBrush" ShapeID="_x0000_i1026" DrawAspect="Content" ObjectID="_1649338973" r:id="rId26"/>
               </w:object>
             </w:r>
           </w:p>
@@ -22453,9 +22768,9 @@
               </w:rPr>
               <w:object w:dxaOrig="3012" w:dyaOrig="6265" w14:anchorId="31453117">
                 <v:shape id="_x0000_i1027" type="#_x0000_t75" alt="" style="width:150.75pt;height:313.25pt;mso-width-percent:0;mso-height-percent:0;mso-width-percent:0;mso-height-percent:0" o:ole="">
-                  <v:imagedata r:id="rId24" o:title=""/>
+                  <v:imagedata r:id="rId27" o:title=""/>
                 </v:shape>
-                <o:OLEObject Type="Embed" ProgID="PBrush" ShapeID="_x0000_i1027" DrawAspect="Content" ObjectID="_1649337809" r:id="rId25"/>
+                <o:OLEObject Type="Embed" ProgID="PBrush" ShapeID="_x0000_i1027" DrawAspect="Content" ObjectID="_1649338974" r:id="rId28"/>
               </w:object>
             </w:r>
           </w:p>
@@ -22962,7 +23277,7 @@
                     <pic:cNvPicPr/>
                   </pic:nvPicPr>
                   <pic:blipFill>
-                    <a:blip r:embed="rId26"/>
+                    <a:blip r:embed="rId29"/>
                     <a:stretch>
                       <a:fillRect/>
                     </a:stretch>
@@ -22996,6 +23311,7 @@
           <w:rFonts w:eastAsia="Times New Roman" w:cstheme="minorHAnsi"/>
           <w:color w:val="333333"/>
         </w:rPr>
+        <w:lastRenderedPageBreak/>
         <w:t>Para nuestro proyecto, nos ayudará a revisar qué se está haciendo, si se está haciendo bien y si podemos mejorarlo, tanto para este proyecto (</w:t>
       </w:r>
       <w:proofErr w:type="spellStart"/>
@@ -23042,7 +23358,6 @@
           <w:rFonts w:eastAsia="Times New Roman" w:cstheme="minorHAnsi"/>
           <w:color w:val="333333"/>
         </w:rPr>
-        <w:lastRenderedPageBreak/>
         <w:t>Para llevar a cabo este proceso, LMC implanta unas medidas y actividades concretas para el desarrollo del ciclo PDCA. Estas medidas son:</w:t>
       </w:r>
     </w:p>
@@ -23531,7 +23846,7 @@
           <w:rPr>
             <w:noProof/>
           </w:rPr>
-          <w:t>8</w:t>
+          <w:t>2</w:t>
         </w:r>
         <w:r>
           <w:fldChar w:fldCharType="end"/>
@@ -26771,7 +27086,7 @@
 </file>
 
 <file path=customXml/itemProps2.xml><?xml version="1.0" encoding="utf-8"?>
-<ds:datastoreItem xmlns:ds="http://schemas.openxmlformats.org/officeDocument/2006/customXml" ds:itemID="{1B98AB08-6F6B-4A55-93D2-76C30C9FE8E7}">
+<ds:datastoreItem xmlns:ds="http://schemas.openxmlformats.org/officeDocument/2006/customXml" ds:itemID="{D86137F9-0767-48AE-8FC5-E4E0F68BDCED}">
   <ds:schemaRefs>
     <ds:schemaRef ds:uri="http://schemas.openxmlformats.org/officeDocument/2006/bibliography"/>
   </ds:schemaRefs>

</xml_diff>